<commit_message>
Diário de bordo 4ª semana. #55
</commit_message>
<xml_diff>
--- a/Documentação/DiarioDeBordo/Diário de Bordo.docx
+++ b/Documentação/DiarioDeBordo/Diário de Bordo.docx
@@ -2164,25 +2164,7 @@
                 <w:sz w:val="24"/>
                 <w:szCs w:val="24"/>
               </w:rPr>
-              <w:t xml:space="preserve">Dando continuidade </w:t>
-            </w:r>
-            <w:proofErr w:type="spellStart"/>
-            <w:r>
-              <w:rPr>
-                <w:rFonts w:ascii="Times New Roman" w:hAnsi="Times New Roman" w:cs="Times New Roman"/>
-                <w:sz w:val="24"/>
-                <w:szCs w:val="24"/>
-              </w:rPr>
-              <w:t>a</w:t>
-            </w:r>
-            <w:proofErr w:type="spellEnd"/>
-            <w:r>
-              <w:rPr>
-                <w:rFonts w:ascii="Times New Roman" w:hAnsi="Times New Roman" w:cs="Times New Roman"/>
-                <w:sz w:val="24"/>
-                <w:szCs w:val="24"/>
-              </w:rPr>
-              <w:t xml:space="preserve"> escrita dos objetivos.</w:t>
+              <w:t>Dando continuidade a escrita dos objetivos.</w:t>
             </w:r>
           </w:p>
         </w:tc>
@@ -2954,6 +2936,17 @@
                 <w:szCs w:val="24"/>
               </w:rPr>
             </w:pPr>
+            <w:r>
+              <w:rPr>
+                <w:rFonts w:ascii="Times New Roman" w:hAnsi="Times New Roman" w:cs="Times New Roman"/>
+                <w:b/>
+                <w:bCs/>
+                <w:sz w:val="24"/>
+                <w:szCs w:val="24"/>
+              </w:rPr>
+              <w:lastRenderedPageBreak/>
+              <w:t>02/11</w:t>
+            </w:r>
           </w:p>
         </w:tc>
         <w:tc>
@@ -2979,6 +2972,16 @@
                 <w:szCs w:val="24"/>
               </w:rPr>
             </w:pPr>
+            <w:r>
+              <w:rPr>
+                <w:rFonts w:ascii="Times New Roman" w:hAnsi="Times New Roman" w:cs="Times New Roman"/>
+                <w:b/>
+                <w:bCs/>
+                <w:sz w:val="24"/>
+                <w:szCs w:val="24"/>
+              </w:rPr>
+              <w:t>Escrevendo Documento</w:t>
+            </w:r>
           </w:p>
         </w:tc>
         <w:tc>
@@ -3002,6 +3005,14 @@
                 <w:szCs w:val="24"/>
               </w:rPr>
             </w:pPr>
+            <w:r>
+              <w:rPr>
+                <w:rFonts w:ascii="Times New Roman" w:hAnsi="Times New Roman" w:cs="Times New Roman"/>
+                <w:sz w:val="24"/>
+                <w:szCs w:val="24"/>
+              </w:rPr>
+              <w:t>Iniciando os objetivos específicos</w:t>
+            </w:r>
           </w:p>
         </w:tc>
         <w:tc>
@@ -3027,6 +3038,16 @@
                 <w:szCs w:val="24"/>
               </w:rPr>
             </w:pPr>
+            <w:r>
+              <w:rPr>
+                <w:rFonts w:ascii="Times New Roman" w:hAnsi="Times New Roman" w:cs="Times New Roman"/>
+                <w:b/>
+                <w:bCs/>
+                <w:sz w:val="24"/>
+                <w:szCs w:val="24"/>
+              </w:rPr>
+              <w:t>Victor Oliveira</w:t>
+            </w:r>
           </w:p>
         </w:tc>
       </w:tr>
@@ -3057,6 +3078,16 @@
                 <w:szCs w:val="24"/>
               </w:rPr>
             </w:pPr>
+            <w:r>
+              <w:rPr>
+                <w:rFonts w:ascii="Times New Roman" w:hAnsi="Times New Roman" w:cs="Times New Roman"/>
+                <w:b/>
+                <w:bCs/>
+                <w:sz w:val="24"/>
+                <w:szCs w:val="24"/>
+              </w:rPr>
+              <w:t>04/11</w:t>
+            </w:r>
           </w:p>
         </w:tc>
         <w:tc>
@@ -3082,6 +3113,40 @@
                 <w:szCs w:val="24"/>
               </w:rPr>
             </w:pPr>
+            <w:r>
+              <w:rPr>
+                <w:rFonts w:ascii="Times New Roman" w:hAnsi="Times New Roman" w:cs="Times New Roman"/>
+                <w:b/>
+                <w:bCs/>
+                <w:sz w:val="24"/>
+                <w:szCs w:val="24"/>
+              </w:rPr>
+              <w:t xml:space="preserve">Planejando </w:t>
+            </w:r>
+          </w:p>
+          <w:p>
+            <w:pPr>
+              <w:pStyle w:val="TableParagraph"/>
+              <w:spacing w:before="0"/>
+              <w:jc w:val="center"/>
+              <w:rPr>
+                <w:rFonts w:ascii="Times New Roman" w:hAnsi="Times New Roman" w:cs="Times New Roman"/>
+                <w:b/>
+                <w:bCs/>
+                <w:sz w:val="24"/>
+                <w:szCs w:val="24"/>
+              </w:rPr>
+            </w:pPr>
+            <w:r>
+              <w:rPr>
+                <w:rFonts w:ascii="Times New Roman" w:hAnsi="Times New Roman" w:cs="Times New Roman"/>
+                <w:b/>
+                <w:bCs/>
+                <w:sz w:val="24"/>
+                <w:szCs w:val="24"/>
+              </w:rPr>
+              <w:t>Cronograma</w:t>
+            </w:r>
           </w:p>
         </w:tc>
         <w:tc>
@@ -3105,6 +3170,14 @@
                 <w:szCs w:val="24"/>
               </w:rPr>
             </w:pPr>
+            <w:r>
+              <w:rPr>
+                <w:rFonts w:ascii="Times New Roman" w:hAnsi="Times New Roman" w:cs="Times New Roman"/>
+                <w:sz w:val="24"/>
+                <w:szCs w:val="24"/>
+              </w:rPr>
+              <w:t>Iniciando cronograma para executar as demandas e metas</w:t>
+            </w:r>
           </w:p>
         </w:tc>
         <w:tc>
@@ -3130,6 +3203,16 @@
                 <w:szCs w:val="24"/>
               </w:rPr>
             </w:pPr>
+            <w:r>
+              <w:rPr>
+                <w:rFonts w:ascii="Times New Roman" w:hAnsi="Times New Roman" w:cs="Times New Roman"/>
+                <w:b/>
+                <w:bCs/>
+                <w:sz w:val="24"/>
+                <w:szCs w:val="24"/>
+              </w:rPr>
+              <w:t>Victor Oliveira</w:t>
+            </w:r>
           </w:p>
         </w:tc>
       </w:tr>

</xml_diff>